<commit_message>
Modifica file descrizione d'uso
</commit_message>
<xml_diff>
--- a/Descrizione_Casi_dUso/UC10 - Acquista una proprietà.docx
+++ b/Descrizione_Casi_dUso/UC10 - Acquista una proprietà.docx
@@ -43,47 +43,27 @@
         </w:rPr>
         <w:t xml:space="preserve"> </w:t>
       </w:r>
-      <w:del w:id="0" w:author="A" w:date="2020-12-30T15:49:00Z">
-        <w:r>
-          <w:rPr>
-            <w:rFonts w:cstheme="minorHAnsi"/>
-            <w:color w:val="000000"/>
-          </w:rPr>
-          <w:delText xml:space="preserve">Acquisto </w:delText>
-        </w:r>
-      </w:del>
-      <w:ins w:id="1" w:author="A" w:date="2020-12-30T15:49:00Z">
-        <w:r>
-          <w:rPr>
-            <w:rFonts w:cstheme="minorHAnsi"/>
-            <w:color w:val="000000"/>
-          </w:rPr>
-          <w:t>Acquist</w:t>
-        </w:r>
-        <w:r>
-          <w:rPr>
-            <w:rFonts w:cstheme="minorHAnsi"/>
-            <w:color w:val="000000"/>
-          </w:rPr>
-          <w:t>a</w:t>
-        </w:r>
-        <w:r>
-          <w:rPr>
-            <w:rFonts w:cstheme="minorHAnsi"/>
-            <w:color w:val="000000"/>
-          </w:rPr>
-          <w:t xml:space="preserve"> </w:t>
-        </w:r>
-      </w:ins>
-      <w:del w:id="2" w:author="A" w:date="2020-12-30T15:49:00Z">
-        <w:r>
-          <w:rPr>
-            <w:rFonts w:cstheme="minorHAnsi"/>
-            <w:color w:val="000000"/>
-          </w:rPr>
-          <w:delText xml:space="preserve">di </w:delText>
-        </w:r>
-      </w:del>
+      <w:r>
+        <w:rPr>
+          <w:rFonts w:cstheme="minorHAnsi"/>
+          <w:color w:val="000000"/>
+        </w:rPr>
+        <w:t>Acquist</w:t>
+      </w:r>
+      <w:r>
+        <w:rPr>
+          <w:rFonts w:cstheme="minorHAnsi"/>
+          <w:color w:val="000000"/>
+        </w:rPr>
+        <w:t>a</w:t>
+      </w:r>
+      <w:r>
+        <w:rPr>
+          <w:rFonts w:cstheme="minorHAnsi"/>
+          <w:color w:val="000000"/>
+        </w:rPr>
+        <w:t xml:space="preserve"> </w:t>
+      </w:r>
       <w:r>
         <w:rPr>
           <w:rFonts w:cstheme="minorHAnsi"/>
@@ -116,12 +96,14 @@
         </w:rPr>
         <w:t xml:space="preserve"> </w:t>
       </w:r>
+      <w:proofErr w:type="spellStart"/>
       <w:r>
         <w:rPr>
           <w:rFonts w:cstheme="minorHAnsi"/>
         </w:rPr>
         <w:t>Monopoly</w:t>
       </w:r>
+      <w:proofErr w:type="spellEnd"/>
     </w:p>
     <w:p>
       <w:pPr>
@@ -147,12 +129,14 @@
         </w:rPr>
         <w:t xml:space="preserve"> </w:t>
       </w:r>
+      <w:proofErr w:type="spellStart"/>
       <w:r>
         <w:rPr>
           <w:rFonts w:cstheme="minorHAnsi"/>
         </w:rPr>
         <w:t>Sottofunzione</w:t>
       </w:r>
+      <w:proofErr w:type="spellEnd"/>
     </w:p>
     <w:p>
       <w:pPr>
@@ -238,72 +222,36 @@
         </w:rPr>
         <w:t>: ha interesse a</w:t>
       </w:r>
-      <w:ins w:id="3" w:author="A" w:date="2020-12-30T15:58:00Z">
-        <w:r>
-          <w:rPr>
-            <w:rFonts w:cstheme="minorHAnsi"/>
-          </w:rPr>
-          <w:t>d acquistare una proprietà</w:t>
-        </w:r>
-      </w:ins>
+      <w:r>
+        <w:rPr>
+          <w:rFonts w:cstheme="minorHAnsi"/>
+        </w:rPr>
+        <w:t>d acquistare una proprietà</w:t>
+      </w:r>
       <w:r>
         <w:rPr>
           <w:rFonts w:cstheme="minorHAnsi"/>
         </w:rPr>
         <w:t xml:space="preserve"> </w:t>
       </w:r>
-      <w:del w:id="4" w:author="A" w:date="2020-12-30T15:58:00Z">
-        <w:r>
-          <w:rPr>
-            <w:rFonts w:cstheme="minorHAnsi"/>
-          </w:rPr>
-          <w:delText xml:space="preserve">pagare </w:delText>
-        </w:r>
-      </w:del>
-      <w:ins w:id="5" w:author="A" w:date="2020-12-30T15:58:00Z">
-        <w:r>
-          <w:rPr>
-            <w:rFonts w:cstheme="minorHAnsi"/>
-          </w:rPr>
-          <w:t xml:space="preserve">pagando </w:t>
-        </w:r>
-      </w:ins>
+      <w:r>
+        <w:rPr>
+          <w:rFonts w:cstheme="minorHAnsi"/>
+        </w:rPr>
+        <w:t xml:space="preserve">pagando </w:t>
+      </w:r>
       <w:r>
         <w:rPr>
           <w:rFonts w:cstheme="minorHAnsi"/>
         </w:rPr>
         <w:t xml:space="preserve">alla Banca </w:t>
       </w:r>
-      <w:del w:id="6" w:author="A" w:date="2020-12-30T15:58:00Z">
-        <w:r>
-          <w:rPr>
-            <w:rFonts w:cstheme="minorHAnsi"/>
-          </w:rPr>
-          <w:delText>l’importo</w:delText>
-        </w:r>
-      </w:del>
-      <w:ins w:id="7" w:author="A" w:date="2020-12-30T15:58:00Z">
-        <w:r>
-          <w:rPr>
-            <w:rFonts w:cstheme="minorHAnsi"/>
-          </w:rPr>
-          <w:t>un importo adeguato</w:t>
-        </w:r>
-      </w:ins>
-      <w:del w:id="8" w:author="A" w:date="2020-12-30T15:58:00Z">
-        <w:r>
-          <w:rPr>
-            <w:rFonts w:cstheme="minorHAnsi"/>
-          </w:rPr>
-          <w:delText xml:space="preserve"> </w:delText>
-        </w:r>
-        <w:r>
-          <w:rPr>
-            <w:rFonts w:cstheme="minorHAnsi"/>
-          </w:rPr>
-          <w:delText>per acquistare la proprietà</w:delText>
-        </w:r>
-      </w:del>
+      <w:r>
+        <w:rPr>
+          <w:rFonts w:cstheme="minorHAnsi"/>
+        </w:rPr>
+        <w:t>un importo adeguato</w:t>
+      </w:r>
       <w:r>
         <w:rPr>
           <w:rFonts w:cstheme="minorHAnsi"/>
@@ -331,44 +279,24 @@
         </w:rPr>
         <w:t xml:space="preserve">Banca: ha interesse a ricevere dal Giocatore l’importo </w:t>
       </w:r>
-      <w:del w:id="9" w:author="A" w:date="2020-12-30T15:59:00Z">
-        <w:r>
-          <w:rPr>
-            <w:rFonts w:cstheme="minorHAnsi"/>
-          </w:rPr>
-          <w:delText xml:space="preserve">di </w:delText>
-        </w:r>
-      </w:del>
-      <w:ins w:id="10" w:author="A" w:date="2020-12-30T15:59:00Z">
-        <w:r>
-          <w:rPr>
-            <w:rFonts w:cstheme="minorHAnsi"/>
-          </w:rPr>
-          <w:t xml:space="preserve">per la </w:t>
-        </w:r>
-      </w:ins>
+      <w:r>
+        <w:rPr>
+          <w:rFonts w:cstheme="minorHAnsi"/>
+        </w:rPr>
+        <w:t xml:space="preserve">per la </w:t>
+      </w:r>
       <w:r>
         <w:rPr>
           <w:rFonts w:cstheme="minorHAnsi"/>
         </w:rPr>
         <w:t xml:space="preserve">vendita della </w:t>
       </w:r>
-      <w:del w:id="11" w:author="A" w:date="2020-12-30T15:59:00Z">
-        <w:r>
-          <w:rPr>
-            <w:rFonts w:cstheme="minorHAnsi"/>
-          </w:rPr>
-          <w:delText>casa</w:delText>
-        </w:r>
-      </w:del>
-      <w:ins w:id="12" w:author="A" w:date="2020-12-30T15:59:00Z">
-        <w:r>
-          <w:rPr>
-            <w:rFonts w:cstheme="minorHAnsi"/>
-          </w:rPr>
-          <w:t>proprietà</w:t>
-        </w:r>
-      </w:ins>
+      <w:r>
+        <w:rPr>
+          <w:rFonts w:cstheme="minorHAnsi"/>
+        </w:rPr>
+        <w:t>proprietà</w:t>
+      </w:r>
       <w:r>
         <w:rPr>
           <w:rFonts w:cstheme="minorHAnsi"/>
@@ -411,30 +339,12 @@
         </w:rPr>
         <w:t xml:space="preserve"> </w:t>
       </w:r>
-      <w:del w:id="13" w:author="A" w:date="2020-12-30T15:59:00Z">
-        <w:r>
-          <w:rPr>
-            <w:rFonts w:cstheme="minorHAnsi"/>
-          </w:rPr>
-          <w:delText>libera</w:delText>
-        </w:r>
-      </w:del>
-      <w:ins w:id="14" w:author="A" w:date="2020-12-30T15:59:00Z">
-        <w:r>
-          <w:rPr>
-            <w:rFonts w:cstheme="minorHAnsi"/>
-          </w:rPr>
-          <w:t xml:space="preserve">di tipo Terreno, Stazione o Società che non è di proprietà di alcun </w:t>
-        </w:r>
-      </w:ins>
-      <w:ins w:id="15" w:author="A" w:date="2020-12-30T16:00:00Z">
-        <w:r>
-          <w:rPr>
-            <w:rFonts w:cstheme="minorHAnsi"/>
-          </w:rPr>
-          <w:t>giocatore</w:t>
-        </w:r>
-      </w:ins>
+      <w:r>
+        <w:rPr>
+          <w:rFonts w:cstheme="minorHAnsi"/>
+        </w:rPr>
+        <w:t>di tipo Terreno, Stazione o Società che non è di proprietà di alcun giocatore</w:t>
+      </w:r>
       <w:r>
         <w:rPr>
           <w:rFonts w:cstheme="minorHAnsi"/>
@@ -471,66 +381,24 @@
         </w:rPr>
         <w:t xml:space="preserve">Giocatore </w:t>
       </w:r>
-      <w:ins w:id="16" w:author="A" w:date="2020-12-30T16:00:00Z">
-        <w:r>
-          <w:rPr>
-            <w:rFonts w:cstheme="minorHAnsi"/>
-          </w:rPr>
-          <w:t xml:space="preserve">ha acquistato la proprietà </w:t>
-        </w:r>
-      </w:ins>
-      <w:ins w:id="17" w:author="A" w:date="2020-12-30T16:01:00Z">
-        <w:r>
-          <w:rPr>
-            <w:rFonts w:cstheme="minorHAnsi"/>
-          </w:rPr>
-          <w:t xml:space="preserve">di </w:t>
-        </w:r>
-        <w:r>
-          <w:rPr>
-            <w:rFonts w:cstheme="minorHAnsi"/>
-          </w:rPr>
-          <w:t>una casella di tipo Terreno, Stazione o Società</w:t>
-        </w:r>
-        <w:r>
-          <w:rPr>
-            <w:rFonts w:cstheme="minorHAnsi"/>
-          </w:rPr>
-          <w:t xml:space="preserve"> corrispondendo </w:t>
-        </w:r>
-      </w:ins>
-      <w:del w:id="18" w:author="A" w:date="2020-12-30T16:01:00Z">
-        <w:r>
-          <w:rPr>
-            <w:rFonts w:cstheme="minorHAnsi"/>
-          </w:rPr>
-          <w:delText>che si trova su</w:delText>
-        </w:r>
-        <w:r>
-          <w:rPr>
-            <w:rFonts w:cstheme="minorHAnsi"/>
-          </w:rPr>
-          <w:delText xml:space="preserve"> una</w:delText>
-        </w:r>
-        <w:r>
-          <w:rPr>
-            <w:rFonts w:cstheme="minorHAnsi"/>
-          </w:rPr>
-          <w:delText xml:space="preserve"> casella</w:delText>
-        </w:r>
-        <w:r>
-          <w:rPr>
-            <w:rFonts w:cstheme="minorHAnsi"/>
-          </w:rPr>
-          <w:delText xml:space="preserve"> libera </w:delText>
-        </w:r>
-        <w:r>
-          <w:rPr>
-            <w:rFonts w:cstheme="minorHAnsi"/>
-          </w:rPr>
-          <w:delText xml:space="preserve">ha corrisposto </w:delText>
-        </w:r>
-      </w:del>
+      <w:r>
+        <w:rPr>
+          <w:rFonts w:cstheme="minorHAnsi"/>
+        </w:rPr>
+        <w:t xml:space="preserve">ha acquistato la proprietà di </w:t>
+      </w:r>
+      <w:r>
+        <w:rPr>
+          <w:rFonts w:cstheme="minorHAnsi"/>
+        </w:rPr>
+        <w:t>una casella di tipo Terreno, Stazione o Società</w:t>
+      </w:r>
+      <w:r>
+        <w:rPr>
+          <w:rFonts w:cstheme="minorHAnsi"/>
+        </w:rPr>
+        <w:t xml:space="preserve"> corrispondendo </w:t>
+      </w:r>
       <w:r>
         <w:rPr>
           <w:rFonts w:cstheme="minorHAnsi"/>
@@ -602,14 +470,12 @@
         </w:rPr>
         <w:t>Giocatore</w:t>
       </w:r>
-      <w:ins w:id="19" w:author="A" w:date="2020-12-30T16:01:00Z">
-        <w:r>
-          <w:rPr>
-            <w:rFonts w:cstheme="minorHAnsi"/>
-          </w:rPr>
-          <w:t>, a seguito del lancio dei dadi,</w:t>
-        </w:r>
-      </w:ins>
+      <w:r>
+        <w:rPr>
+          <w:rFonts w:cstheme="minorHAnsi"/>
+        </w:rPr>
+        <w:t>, a seguito del lancio dei dadi,</w:t>
+      </w:r>
       <w:r>
         <w:rPr>
           <w:rFonts w:cstheme="minorHAnsi"/>
@@ -622,28 +488,12 @@
         </w:rPr>
         <w:t xml:space="preserve">si trova su una casella </w:t>
       </w:r>
-      <w:ins w:id="20" w:author="A" w:date="2020-12-30T16:01:00Z">
-        <w:r>
-          <w:rPr>
-            <w:rFonts w:cstheme="minorHAnsi"/>
-          </w:rPr>
-          <w:t>di tipo Terreno, Stazione o Società che non è di proprietà di alcun giocatore</w:t>
-        </w:r>
-      </w:ins>
-      <w:del w:id="21" w:author="A" w:date="2020-12-30T16:01:00Z">
-        <w:r>
-          <w:rPr>
-            <w:rFonts w:cstheme="minorHAnsi"/>
-          </w:rPr>
-          <w:delText>libera</w:delText>
-        </w:r>
-        <w:r>
-          <w:rPr>
-            <w:rFonts w:cstheme="minorHAnsi"/>
-          </w:rPr>
-          <w:delText xml:space="preserve"> a seguito del lancio dei dadi</w:delText>
-        </w:r>
-      </w:del>
+      <w:r>
+        <w:rPr>
+          <w:rFonts w:cstheme="minorHAnsi"/>
+        </w:rPr>
+        <w:t>di tipo Terreno, Stazione o Società che non è di proprietà di alcun giocatore</w:t>
+      </w:r>
       <w:r>
         <w:rPr>
           <w:rFonts w:cstheme="minorHAnsi"/>
@@ -670,52 +520,24 @@
         </w:rPr>
         <w:t xml:space="preserve">Il Giocatore </w:t>
       </w:r>
-      <w:del w:id="22" w:author="A" w:date="2020-12-30T16:02:00Z">
-        <w:r>
-          <w:rPr>
-            <w:rFonts w:cstheme="minorHAnsi"/>
-          </w:rPr>
-          <w:delText>preme il pulsante</w:delText>
-        </w:r>
-      </w:del>
-      <w:ins w:id="23" w:author="A" w:date="2020-12-30T16:02:00Z">
-        <w:r>
-          <w:rPr>
-            <w:rFonts w:cstheme="minorHAnsi"/>
-          </w:rPr>
-          <w:t>seleziona la funzione relativa all’</w:t>
-        </w:r>
-      </w:ins>
-      <w:del w:id="24" w:author="A" w:date="2020-12-30T16:02:00Z">
-        <w:r>
-          <w:rPr>
-            <w:rFonts w:cstheme="minorHAnsi"/>
-          </w:rPr>
-          <w:delText xml:space="preserve"> </w:delText>
-        </w:r>
-      </w:del>
+      <w:r>
+        <w:rPr>
+          <w:rFonts w:cstheme="minorHAnsi"/>
+        </w:rPr>
+        <w:t>seleziona la funzione relativa all’</w:t>
+      </w:r>
       <w:r>
         <w:rPr>
           <w:rFonts w:cstheme="minorHAnsi"/>
         </w:rPr>
         <w:t>acquist</w:t>
       </w:r>
-      <w:ins w:id="25" w:author="A" w:date="2020-12-30T16:02:00Z">
-        <w:r>
-          <w:rPr>
-            <w:rFonts w:cstheme="minorHAnsi"/>
-          </w:rPr>
-          <w:t>o della</w:t>
-        </w:r>
-      </w:ins>
-      <w:del w:id="26" w:author="A" w:date="2020-12-30T16:02:00Z">
-        <w:r>
-          <w:rPr>
-            <w:rFonts w:cstheme="minorHAnsi"/>
-          </w:rPr>
-          <w:delText>a</w:delText>
-        </w:r>
-      </w:del>
+      <w:r>
+        <w:rPr>
+          <w:rFonts w:cstheme="minorHAnsi"/>
+        </w:rPr>
+        <w:t>o della</w:t>
+      </w:r>
       <w:r>
         <w:rPr>
           <w:rFonts w:cstheme="minorHAnsi"/>
@@ -806,56 +628,38 @@
           <w:rFonts w:cstheme="minorHAnsi"/>
         </w:rPr>
       </w:pPr>
-      <w:bookmarkStart w:id="27" w:name="_Hlk40611126"/>
+      <w:bookmarkStart w:id="0" w:name="_Hlk40611126"/>
       <w:r>
         <w:rPr>
           <w:rFonts w:cstheme="minorHAnsi"/>
         </w:rPr>
         <w:t xml:space="preserve">Il </w:t>
       </w:r>
-      <w:bookmarkEnd w:id="27"/>
+      <w:bookmarkEnd w:id="0"/>
       <w:r>
         <w:rPr>
           <w:rFonts w:cstheme="minorHAnsi"/>
         </w:rPr>
         <w:t xml:space="preserve">sistema assegna </w:t>
       </w:r>
-      <w:ins w:id="28" w:author="A" w:date="2020-12-30T16:27:00Z">
-        <w:r>
-          <w:rPr>
-            <w:rFonts w:cstheme="minorHAnsi"/>
-          </w:rPr>
-          <w:t>alla Banca</w:t>
-        </w:r>
-        <w:r>
-          <w:rPr>
-            <w:rFonts w:cstheme="minorHAnsi"/>
-          </w:rPr>
-          <w:t xml:space="preserve"> </w:t>
-        </w:r>
-      </w:ins>
+      <w:r>
+        <w:rPr>
+          <w:rFonts w:cstheme="minorHAnsi"/>
+        </w:rPr>
+        <w:t xml:space="preserve">alla Banca </w:t>
+      </w:r>
       <w:r>
         <w:rPr>
           <w:rFonts w:cstheme="minorHAnsi"/>
         </w:rPr>
         <w:t>la somma prelevata</w:t>
       </w:r>
-      <w:ins w:id="29" w:author="A" w:date="2020-12-30T16:27:00Z">
-        <w:r>
-          <w:rPr>
-            <w:rFonts w:cstheme="minorHAnsi"/>
-          </w:rPr>
-          <w:t xml:space="preserve"> dal Giocatore</w:t>
-        </w:r>
-      </w:ins>
-      <w:del w:id="30" w:author="A" w:date="2020-12-30T16:27:00Z">
-        <w:r>
-          <w:rPr>
-            <w:rFonts w:cstheme="minorHAnsi"/>
-          </w:rPr>
-          <w:delText xml:space="preserve"> alla Banca</w:delText>
-        </w:r>
-      </w:del>
+      <w:r>
+        <w:rPr>
+          <w:rFonts w:cstheme="minorHAnsi"/>
+        </w:rPr>
+        <w:t xml:space="preserve"> dal Giocatore</w:t>
+      </w:r>
       <w:r>
         <w:rPr>
           <w:rFonts w:cstheme="minorHAnsi"/>
@@ -910,42 +714,39 @@
         <w:ind w:left="709" w:hanging="349"/>
         <w:jc w:val="both"/>
         <w:rPr>
-          <w:ins w:id="31" w:author="A" w:date="2020-12-30T16:10:00Z"/>
-          <w:rFonts w:cstheme="minorHAnsi"/>
-        </w:rPr>
-      </w:pPr>
-      <w:ins w:id="32" w:author="A" w:date="2020-12-30T16:10:00Z">
-        <w:r>
-          <w:rPr>
-            <w:rFonts w:cstheme="minorHAnsi"/>
-          </w:rPr>
-          <w:t>2a</w:t>
-        </w:r>
-        <w:r>
-          <w:rPr>
-            <w:rFonts w:cstheme="minorHAnsi"/>
-          </w:rPr>
-          <w:t xml:space="preserve">. </w:t>
-        </w:r>
-        <w:r>
-          <w:rPr>
-            <w:rFonts w:cstheme="minorHAnsi"/>
-          </w:rPr>
-          <w:t xml:space="preserve">Il </w:t>
-        </w:r>
-        <w:r>
-          <w:rPr>
-            <w:rFonts w:cstheme="minorHAnsi"/>
-          </w:rPr>
-          <w:t>Giocatore non seleziona la funzione relativa all’acquisto della proprietà</w:t>
-        </w:r>
-        <w:r>
-          <w:rPr>
-            <w:rFonts w:cstheme="minorHAnsi"/>
-          </w:rPr>
-          <w:t>:</w:t>
-        </w:r>
-      </w:ins>
+          <w:rFonts w:cstheme="minorHAnsi"/>
+        </w:rPr>
+      </w:pPr>
+      <w:r>
+        <w:rPr>
+          <w:rFonts w:cstheme="minorHAnsi"/>
+        </w:rPr>
+        <w:t>2a</w:t>
+      </w:r>
+      <w:r>
+        <w:rPr>
+          <w:rFonts w:cstheme="minorHAnsi"/>
+        </w:rPr>
+        <w:t xml:space="preserve">. </w:t>
+      </w:r>
+      <w:r>
+        <w:rPr>
+          <w:rFonts w:cstheme="minorHAnsi"/>
+        </w:rPr>
+        <w:t xml:space="preserve">Il </w:t>
+      </w:r>
+      <w:r>
+        <w:rPr>
+          <w:rFonts w:cstheme="minorHAnsi"/>
+        </w:rPr>
+        <w:t>Giocatore non seleziona la funzione relativa all’acquisto della proprietà</w:t>
+      </w:r>
+      <w:r>
+        <w:rPr>
+          <w:rFonts w:cstheme="minorHAnsi"/>
+        </w:rPr>
+        <w:t>:</w:t>
+      </w:r>
     </w:p>
     <w:p>
       <w:pPr>
@@ -956,62 +757,45 @@
         <w:spacing w:after="0" w:line="240" w:lineRule="auto"/>
         <w:jc w:val="both"/>
         <w:rPr>
-          <w:ins w:id="33" w:author="A" w:date="2020-12-30T19:41:00Z"/>
-          <w:rFonts w:cstheme="minorHAnsi"/>
-        </w:rPr>
-      </w:pPr>
-      <w:ins w:id="34" w:author="A" w:date="2020-12-30T16:10:00Z">
-        <w:r>
-          <w:rPr>
-            <w:rFonts w:cstheme="minorHAnsi"/>
-          </w:rPr>
-          <w:t xml:space="preserve">Il </w:t>
-        </w:r>
-      </w:ins>
-      <w:ins w:id="35" w:author="A" w:date="2020-12-30T16:11:00Z">
-        <w:r>
-          <w:rPr>
-            <w:rFonts w:cstheme="minorHAnsi"/>
-          </w:rPr>
-          <w:t xml:space="preserve">sistema mette all’asta la proprietà della casella </w:t>
-        </w:r>
-        <w:r>
-          <w:rPr>
-            <w:rFonts w:cstheme="minorHAnsi"/>
-          </w:rPr>
-          <w:t>di tipo Terreno, Stazione o Società</w:t>
-        </w:r>
-        <w:r>
-          <w:rPr>
-            <w:rFonts w:cstheme="minorHAnsi"/>
-          </w:rPr>
-          <w:t xml:space="preserve"> su cui si trova il Giocatore</w:t>
-        </w:r>
-      </w:ins>
-      <w:ins w:id="36" w:author="A" w:date="2020-12-30T16:10:00Z">
-        <w:r>
-          <w:rPr>
-            <w:rFonts w:cstheme="minorHAnsi"/>
-          </w:rPr>
-          <w:t>.</w:t>
-        </w:r>
-      </w:ins>
-      <w:ins w:id="37" w:author="A" w:date="2020-12-30T16:11:00Z">
-        <w:r>
-          <w:rPr>
-            <w:rFonts w:cstheme="minorHAnsi"/>
-          </w:rPr>
-          <w:t xml:space="preserve"> </w:t>
-        </w:r>
-      </w:ins>
-      <w:ins w:id="38" w:author="A" w:date="2020-12-30T16:12:00Z">
-        <w:r>
-          <w:rPr>
-            <w:rFonts w:cstheme="minorHAnsi"/>
-          </w:rPr>
-          <w:t>Il prezzo di partenza per l’asta è di € 5 per qualsiasi proprietà.</w:t>
-        </w:r>
-      </w:ins>
+          <w:rFonts w:cstheme="minorHAnsi"/>
+        </w:rPr>
+      </w:pPr>
+      <w:r>
+        <w:rPr>
+          <w:rFonts w:cstheme="minorHAnsi"/>
+        </w:rPr>
+        <w:t xml:space="preserve">Il </w:t>
+      </w:r>
+      <w:r>
+        <w:rPr>
+          <w:rFonts w:cstheme="minorHAnsi"/>
+        </w:rPr>
+        <w:t xml:space="preserve">sistema mette all’asta la proprietà della casella </w:t>
+      </w:r>
+      <w:r>
+        <w:rPr>
+          <w:rFonts w:cstheme="minorHAnsi"/>
+        </w:rPr>
+        <w:t>di tipo Terreno, Stazione o Società</w:t>
+      </w:r>
+      <w:r>
+        <w:rPr>
+          <w:rFonts w:cstheme="minorHAnsi"/>
+        </w:rPr>
+        <w:t xml:space="preserve"> su cui si trova il Giocatore</w:t>
+      </w:r>
+      <w:r>
+        <w:rPr>
+          <w:rFonts w:cstheme="minorHAnsi"/>
+        </w:rPr>
+        <w:t>.</w:t>
+      </w:r>
+      <w:r>
+        <w:rPr>
+          <w:rFonts w:cstheme="minorHAnsi"/>
+        </w:rPr>
+        <w:t xml:space="preserve"> Il prezzo di partenza per l’asta è di € 5 per qualsiasi proprietà.</w:t>
+      </w:r>
     </w:p>
     <w:p>
       <w:pPr>
@@ -1019,42 +803,27 @@
         <w:ind w:left="705"/>
         <w:jc w:val="both"/>
         <w:rPr>
-          <w:ins w:id="39" w:author="A" w:date="2020-12-30T19:44:00Z"/>
-          <w:rFonts w:cstheme="minorHAnsi"/>
-        </w:rPr>
-      </w:pPr>
-      <w:ins w:id="40" w:author="A" w:date="2020-12-30T19:41:00Z">
-        <w:r>
-          <w:rPr>
-            <w:rFonts w:cstheme="minorHAnsi"/>
-          </w:rPr>
-          <w:t>2a.</w:t>
-        </w:r>
-      </w:ins>
-      <w:ins w:id="41" w:author="A" w:date="2020-12-30T19:42:00Z">
-        <w:r>
-          <w:rPr>
-            <w:rFonts w:cstheme="minorHAnsi"/>
-          </w:rPr>
-          <w:t xml:space="preserve"> </w:t>
-        </w:r>
-      </w:ins>
-      <w:ins w:id="42" w:author="A" w:date="2020-12-30T16:11:00Z">
-        <w:r>
-          <w:rPr>
-            <w:rFonts w:cstheme="minorHAnsi"/>
-          </w:rPr>
-          <w:t xml:space="preserve"> </w:t>
-        </w:r>
-      </w:ins>
-      <w:ins w:id="43" w:author="A" w:date="2020-12-30T19:44:00Z">
-        <w:r>
-          <w:rPr>
-            <w:rFonts w:cstheme="minorHAnsi"/>
-          </w:rPr>
-          <w:t>Un giocatore vince l’asta.</w:t>
-        </w:r>
-      </w:ins>
+          <w:rFonts w:cstheme="minorHAnsi"/>
+        </w:rPr>
+      </w:pPr>
+      <w:r>
+        <w:rPr>
+          <w:rFonts w:cstheme="minorHAnsi"/>
+        </w:rPr>
+        <w:t xml:space="preserve">2a. </w:t>
+      </w:r>
+      <w:r>
+        <w:rPr>
+          <w:rFonts w:cstheme="minorHAnsi"/>
+        </w:rPr>
+        <w:t xml:space="preserve"> </w:t>
+      </w:r>
+      <w:r>
+        <w:rPr>
+          <w:rFonts w:cstheme="minorHAnsi"/>
+        </w:rPr>
+        <w:t>Un giocatore vince l’asta.</w:t>
+      </w:r>
     </w:p>
     <w:p>
       <w:pPr>
@@ -1064,18 +833,15 @@
           <w:numId w:val="25"/>
         </w:numPr>
         <w:rPr>
-          <w:ins w:id="44" w:author="A" w:date="2020-12-30T19:45:00Z"/>
-          <w:rFonts w:cstheme="minorHAnsi"/>
-        </w:rPr>
-      </w:pPr>
-      <w:ins w:id="45" w:author="A" w:date="2020-12-30T19:45:00Z">
-        <w:r>
-          <w:rPr>
-            <w:rFonts w:cstheme="minorHAnsi"/>
-          </w:rPr>
-          <w:t>Il sistema preleva dal giocatore che vinto l’asta il prezzo di acquisto.</w:t>
-        </w:r>
-      </w:ins>
+          <w:rFonts w:cstheme="minorHAnsi"/>
+        </w:rPr>
+      </w:pPr>
+      <w:r>
+        <w:rPr>
+          <w:rFonts w:cstheme="minorHAnsi"/>
+        </w:rPr>
+        <w:t>Il sistema preleva dal giocatore che vinto l’asta il prezzo di acquisto.</w:t>
+      </w:r>
     </w:p>
     <w:p>
       <w:pPr>
@@ -1087,18 +853,15 @@
         <w:spacing w:after="0" w:line="240" w:lineRule="auto"/>
         <w:jc w:val="both"/>
         <w:rPr>
-          <w:ins w:id="46" w:author="A" w:date="2020-12-30T19:45:00Z"/>
-          <w:rFonts w:cstheme="minorHAnsi"/>
-        </w:rPr>
-      </w:pPr>
-      <w:ins w:id="47" w:author="A" w:date="2020-12-30T19:45:00Z">
-        <w:r>
-          <w:rPr>
-            <w:rFonts w:cstheme="minorHAnsi"/>
-          </w:rPr>
-          <w:t>Il sistema assegna alla Banca la somma prelevata dal giocatore che ha vinto l’asta.</w:t>
-        </w:r>
-      </w:ins>
+          <w:rFonts w:cstheme="minorHAnsi"/>
+        </w:rPr>
+      </w:pPr>
+      <w:r>
+        <w:rPr>
+          <w:rFonts w:cstheme="minorHAnsi"/>
+        </w:rPr>
+        <w:t>Il sistema assegna alla Banca la somma prelevata dal giocatore che ha vinto l’asta.</w:t>
+      </w:r>
     </w:p>
     <w:p>
       <w:pPr>
@@ -1110,30 +873,15 @@
         <w:spacing w:after="0" w:line="240" w:lineRule="auto"/>
         <w:jc w:val="both"/>
         <w:rPr>
-          <w:ins w:id="48" w:author="A" w:date="2020-12-30T19:44:00Z"/>
-          <w:rFonts w:cstheme="minorHAnsi"/>
-          <w:rPrChange w:id="49" w:author="A" w:date="2020-12-30T19:45:00Z">
-            <w:rPr>
-              <w:ins w:id="50" w:author="A" w:date="2020-12-30T19:44:00Z"/>
-            </w:rPr>
-          </w:rPrChange>
-        </w:rPr>
-        <w:pPrChange w:id="51" w:author="A" w:date="2020-12-30T19:45:00Z">
-          <w:pPr>
-            <w:spacing w:after="0" w:line="240" w:lineRule="auto"/>
-            <w:ind w:left="705"/>
-            <w:jc w:val="both"/>
-          </w:pPr>
-        </w:pPrChange>
-      </w:pPr>
-      <w:ins w:id="52" w:author="A" w:date="2020-12-30T19:45:00Z">
-        <w:r>
-          <w:rPr>
-            <w:rFonts w:cstheme="minorHAnsi"/>
-          </w:rPr>
-          <w:t>Il sistema assegna la proprietà della casella di tipo Terreno, Stazione o Società su cui si trova il Giocatore al giocatore che ha vinto l’asta.</w:t>
-        </w:r>
-      </w:ins>
+          <w:rFonts w:cstheme="minorHAnsi"/>
+        </w:rPr>
+      </w:pPr>
+      <w:r>
+        <w:rPr>
+          <w:rFonts w:cstheme="minorHAnsi"/>
+        </w:rPr>
+        <w:t>Il sistema assegna la proprietà della casella di tipo Terreno, Stazione o Società su cui si trova il Giocatore al giocatore che ha vinto l’asta.</w:t>
+      </w:r>
     </w:p>
     <w:p>
       <w:pPr>
@@ -1141,26 +889,16 @@
         <w:ind w:left="705"/>
         <w:jc w:val="both"/>
         <w:rPr>
-          <w:ins w:id="53" w:author="A" w:date="2020-12-30T19:46:00Z"/>
-          <w:rFonts w:cstheme="minorHAnsi"/>
-        </w:rPr>
-      </w:pPr>
-      <w:ins w:id="54" w:author="A" w:date="2020-12-30T19:44:00Z">
-        <w:r>
-          <w:rPr>
-            <w:rFonts w:cstheme="minorHAnsi"/>
-          </w:rPr>
-          <w:tab/>
-        </w:r>
-      </w:ins>
-      <w:ins w:id="55" w:author="A" w:date="2020-12-30T19:46:00Z">
-        <w:r>
-          <w:rPr>
-            <w:rFonts w:cstheme="minorHAnsi"/>
-          </w:rPr>
-          <w:t>2b. Nessun giocatore partecipa all’asta.</w:t>
-        </w:r>
-      </w:ins>
+          <w:rFonts w:cstheme="minorHAnsi"/>
+        </w:rPr>
+      </w:pPr>
+      <w:r>
+        <w:rPr>
+          <w:rFonts w:cstheme="minorHAnsi"/>
+        </w:rPr>
+        <w:tab/>
+        <w:t>2b. Nessun giocatore partecipa all’asta.</w:t>
+      </w:r>
     </w:p>
     <w:p>
       <w:pPr>
@@ -1172,71 +910,21 @@
         <w:spacing w:after="0" w:line="240" w:lineRule="auto"/>
         <w:jc w:val="both"/>
         <w:rPr>
-          <w:ins w:id="56" w:author="A" w:date="2020-12-30T16:10:00Z"/>
-          <w:rFonts w:cstheme="minorHAnsi"/>
-          <w:rPrChange w:id="57" w:author="A" w:date="2020-12-30T19:46:00Z">
-            <w:rPr>
-              <w:ins w:id="58" w:author="A" w:date="2020-12-30T16:10:00Z"/>
-            </w:rPr>
-          </w:rPrChange>
-        </w:rPr>
-        <w:pPrChange w:id="59" w:author="A" w:date="2020-12-30T19:46:00Z">
-          <w:pPr>
-            <w:numPr>
-              <w:numId w:val="3"/>
-            </w:numPr>
-            <w:spacing w:after="0" w:line="240" w:lineRule="auto"/>
-            <w:ind w:left="1065" w:hanging="360"/>
-            <w:jc w:val="both"/>
-          </w:pPr>
-        </w:pPrChange>
-      </w:pPr>
-      <w:ins w:id="60" w:author="A" w:date="2020-12-30T19:46:00Z">
-        <w:r>
-          <w:rPr>
-            <w:rFonts w:cstheme="minorHAnsi"/>
-          </w:rPr>
-          <w:t>Il caso d’uso termina con un insuccesso.</w:t>
-        </w:r>
-        <w:r>
-          <w:rPr>
-            <w:rFonts w:cstheme="minorHAnsi"/>
-            <w:rPrChange w:id="61" w:author="A" w:date="2020-12-30T19:46:00Z">
-              <w:rPr/>
-            </w:rPrChange>
-          </w:rPr>
-          <w:t xml:space="preserve"> </w:t>
-        </w:r>
-      </w:ins>
-    </w:p>
-    <w:p>
-      <w:pPr>
-        <w:numPr>
-          <w:ilvl w:val="0"/>
-          <w:numId w:val="3"/>
-        </w:numPr>
-        <w:spacing w:after="0" w:line="240" w:lineRule="auto"/>
-        <w:jc w:val="both"/>
-        <w:rPr>
-          <w:del w:id="62" w:author="A" w:date="2020-12-30T16:27:00Z"/>
-          <w:rFonts w:cstheme="minorHAnsi"/>
-          <w:rPrChange w:id="63" w:author="A" w:date="2020-12-30T16:13:00Z">
-            <w:rPr>
-              <w:del w:id="64" w:author="A" w:date="2020-12-30T16:27:00Z"/>
-              <w:rFonts w:cstheme="minorHAnsi"/>
-              <w:b/>
-              <w:bCs/>
-              <w:u w:val="single"/>
-            </w:rPr>
-          </w:rPrChange>
-        </w:rPr>
-        <w:pPrChange w:id="65" w:author="A" w:date="2020-12-30T16:13:00Z">
-          <w:pPr>
-            <w:spacing w:after="0" w:line="240" w:lineRule="auto"/>
-            <w:jc w:val="both"/>
-          </w:pPr>
-        </w:pPrChange>
-      </w:pPr>
+          <w:rFonts w:cstheme="minorHAnsi"/>
+        </w:rPr>
+      </w:pPr>
+      <w:r>
+        <w:rPr>
+          <w:rFonts w:cstheme="minorHAnsi"/>
+        </w:rPr>
+        <w:t>Il caso d’uso termina con un insuccesso.</w:t>
+      </w:r>
+      <w:r>
+        <w:rPr>
+          <w:rFonts w:cstheme="minorHAnsi"/>
+        </w:rPr>
+        <w:t xml:space="preserve"> </w:t>
+      </w:r>
     </w:p>
     <w:p>
       <w:pPr>
@@ -1247,8 +935,8 @@
           <w:rFonts w:cstheme="minorHAnsi"/>
         </w:rPr>
       </w:pPr>
-      <w:bookmarkStart w:id="66" w:name="_Hlk60237048"/>
-      <w:bookmarkStart w:id="67" w:name="_Hlk60138778"/>
+      <w:bookmarkStart w:id="1" w:name="_Hlk60237048"/>
+      <w:bookmarkStart w:id="2" w:name="_Hlk60138778"/>
       <w:r>
         <w:rPr>
           <w:rFonts w:cstheme="minorHAnsi"/>
@@ -1333,16 +1021,6 @@
         <w:rPr>
           <w:rFonts w:cstheme="minorHAnsi"/>
         </w:rPr>
-        <w:pPrChange w:id="68" w:author="A" w:date="2020-12-30T16:21:00Z">
-          <w:pPr>
-            <w:numPr>
-              <w:numId w:val="3"/>
-            </w:numPr>
-            <w:spacing w:after="0" w:line="240" w:lineRule="auto"/>
-            <w:ind w:left="1065" w:hanging="360"/>
-            <w:jc w:val="both"/>
-          </w:pPr>
-        </w:pPrChange>
       </w:pPr>
       <w:r>
         <w:rPr>
@@ -1406,16 +1084,6 @@
         <w:rPr>
           <w:rFonts w:cstheme="minorHAnsi"/>
         </w:rPr>
-        <w:pPrChange w:id="69" w:author="A" w:date="2020-12-30T16:21:00Z">
-          <w:pPr>
-            <w:numPr>
-              <w:numId w:val="3"/>
-            </w:numPr>
-            <w:spacing w:after="0" w:line="240" w:lineRule="auto"/>
-            <w:ind w:left="1065" w:hanging="360"/>
-            <w:jc w:val="both"/>
-          </w:pPr>
-        </w:pPrChange>
       </w:pPr>
       <w:r>
         <w:rPr>
@@ -1423,12 +1091,14 @@
         </w:rPr>
         <w:t xml:space="preserve">Il sistema torna al passo </w:t>
       </w:r>
+      <w:proofErr w:type="gramStart"/>
       <w:r>
         <w:rPr>
           <w:rFonts w:cstheme="minorHAnsi"/>
         </w:rPr>
         <w:t>3</w:t>
       </w:r>
+      <w:proofErr w:type="gramEnd"/>
       <w:r>
         <w:rPr>
           <w:rFonts w:cstheme="minorHAnsi"/>
@@ -1436,7 +1106,7 @@
         <w:t xml:space="preserve"> dello scenario principale di successo. </w:t>
       </w:r>
     </w:p>
-    <w:bookmarkEnd w:id="66"/>
+    <w:bookmarkEnd w:id="1"/>
     <w:p>
       <w:pPr>
         <w:spacing w:after="0" w:line="240" w:lineRule="auto"/>
@@ -1600,12 +1270,14 @@
         </w:rPr>
         <w:t xml:space="preserve">Il sistema torna al passo </w:t>
       </w:r>
+      <w:proofErr w:type="gramStart"/>
       <w:r>
         <w:rPr>
           <w:rFonts w:cstheme="minorHAnsi"/>
         </w:rPr>
         <w:t>3</w:t>
       </w:r>
+      <w:proofErr w:type="gramEnd"/>
       <w:r>
         <w:rPr>
           <w:rFonts w:cstheme="minorHAnsi"/>
@@ -1622,9 +1294,9 @@
           <w:rFonts w:cstheme="minorHAnsi"/>
         </w:rPr>
       </w:pPr>
-      <w:bookmarkStart w:id="70" w:name="_Hlk60138922"/>
-      <w:bookmarkStart w:id="71" w:name="_Hlk60139072"/>
-      <w:bookmarkEnd w:id="67"/>
+      <w:bookmarkStart w:id="3" w:name="_Hlk60138922"/>
+      <w:bookmarkStart w:id="4" w:name="_Hlk60139072"/>
+      <w:bookmarkEnd w:id="2"/>
       <w:r>
         <w:rPr>
           <w:rFonts w:cstheme="minorHAnsi"/>
@@ -1643,7 +1315,7 @@
         </w:rPr>
         <w:t xml:space="preserve">. </w:t>
       </w:r>
-      <w:bookmarkStart w:id="72" w:name="_Hlk60138916"/>
+      <w:bookmarkStart w:id="5" w:name="_Hlk60138916"/>
       <w:r>
         <w:rPr>
           <w:rFonts w:cstheme="minorHAnsi"/>
@@ -1781,22 +1453,24 @@
         </w:rPr>
         <w:t xml:space="preserve">Il sistema torna al passo </w:t>
       </w:r>
+      <w:proofErr w:type="gramStart"/>
       <w:r>
         <w:rPr>
           <w:rFonts w:cstheme="minorHAnsi"/>
         </w:rPr>
         <w:t>3</w:t>
       </w:r>
+      <w:proofErr w:type="gramEnd"/>
       <w:r>
         <w:rPr>
           <w:rFonts w:cstheme="minorHAnsi"/>
         </w:rPr>
         <w:t xml:space="preserve"> dello scenario principale di successo. </w:t>
       </w:r>
-      <w:bookmarkEnd w:id="70"/>
-      <w:bookmarkEnd w:id="72"/>
+      <w:bookmarkEnd w:id="3"/>
+      <w:bookmarkEnd w:id="5"/>
     </w:p>
-    <w:bookmarkEnd w:id="71"/>
+    <w:bookmarkEnd w:id="4"/>
     <w:p>
       <w:pPr>
         <w:spacing w:after="0" w:line="240" w:lineRule="auto"/>
@@ -1909,22 +1583,12 @@
         </w:rPr>
         <w:t xml:space="preserve">notifica il </w:t>
       </w:r>
-      <w:del w:id="73" w:author="A" w:date="2020-12-30T16:05:00Z">
-        <w:r>
-          <w:rPr>
-            <w:rFonts w:cstheme="minorHAnsi"/>
-          </w:rPr>
-          <w:delText xml:space="preserve">giocatore </w:delText>
-        </w:r>
-      </w:del>
-      <w:ins w:id="74" w:author="A" w:date="2020-12-30T16:05:00Z">
-        <w:r>
-          <w:rPr>
-            <w:rFonts w:cstheme="minorHAnsi"/>
-          </w:rPr>
-          <w:t xml:space="preserve">Giocatore </w:t>
-        </w:r>
-      </w:ins>
+      <w:r>
+        <w:rPr>
+          <w:rFonts w:cstheme="minorHAnsi"/>
+        </w:rPr>
+        <w:t xml:space="preserve">Giocatore </w:t>
+      </w:r>
       <w:r>
         <w:rPr>
           <w:rFonts w:cstheme="minorHAnsi"/>
@@ -2010,22 +1674,12 @@
         </w:rPr>
         <w:t xml:space="preserve">ogni volta che il Giocatore si trova su una casella </w:t>
       </w:r>
-      <w:ins w:id="75" w:author="A" w:date="2020-12-30T16:06:00Z">
-        <w:r>
-          <w:rPr>
-            <w:rFonts w:cstheme="minorHAnsi"/>
-          </w:rPr>
-          <w:t>di tipo Terreno, Stazione o Società che non è di proprietà di alcun giocatore</w:t>
-        </w:r>
-      </w:ins>
-      <w:del w:id="76" w:author="A" w:date="2020-12-30T16:06:00Z">
-        <w:r>
-          <w:rPr>
-            <w:rFonts w:cstheme="minorHAnsi"/>
-          </w:rPr>
-          <w:delText>libera</w:delText>
-        </w:r>
-      </w:del>
+      <w:r>
+        <w:rPr>
+          <w:rFonts w:cstheme="minorHAnsi"/>
+        </w:rPr>
+        <w:t>di tipo Terreno, Stazione o Società che non è di proprietà di alcun giocatore</w:t>
+      </w:r>
       <w:r>
         <w:rPr>
           <w:rFonts w:cstheme="minorHAnsi"/>
@@ -4584,14 +4238,6 @@
     <w:abstractNumId w:val="12"/>
   </w:num>
 </w:numbering>
-</file>
-
-<file path=word/people.xml><?xml version="1.0" encoding="utf-8"?>
-<w15:people xmlns:wpc="http://schemas.microsoft.com/office/word/2010/wordprocessingCanvas" xmlns:cx="http://schemas.microsoft.com/office/drawing/2014/chartex" xmlns:cx1="http://schemas.microsoft.com/office/drawing/2015/9/8/chartex" xmlns:cx2="http://schemas.microsoft.com/office/drawing/2015/10/21/chartex" xmlns:cx3="http://schemas.microsoft.com/office/drawing/2016/5/9/chartex" xmlns:cx4="http://schemas.microsoft.com/office/drawing/2016/5/10/chartex" xmlns:cx5="http://schemas.microsoft.com/office/drawing/2016/5/11/chartex" xmlns:cx6="http://schemas.microsoft.com/office/drawing/2016/5/12/chartex" xmlns:cx7="http://schemas.microsoft.com/office/drawing/2016/5/13/chartex" xmlns:cx8="http://schemas.microsoft.com/office/drawing/2016/5/14/chartex" xmlns:mc="http://schemas.openxmlformats.org/markup-compatibility/2006" xmlns:aink="http://schemas.microsoft.com/office/drawing/2016/ink" xmlns:am3d="http://schemas.microsoft.com/office/drawing/2017/model3d" xmlns:o="urn:schemas-microsoft-com:office:office" xmlns:r="http://schemas.openxmlformats.org/officeDocument/2006/relationships" xmlns:m="http://schemas.openxmlformats.org/officeDocument/2006/math" xmlns:v="urn:schemas-microsoft-com:vml" xmlns:wp14="http://schemas.microsoft.com/office/word/2010/wordprocessingDrawing" xmlns:wp="http://schemas.openxmlformats.org/drawingml/2006/wordprocessingDrawing" xmlns:w10="urn:schemas-microsoft-com:office:word" xmlns:w="http://schemas.openxmlformats.org/wordprocessingml/2006/main" xmlns:w14="http://schemas.microsoft.com/office/word/2010/wordml" xmlns:w15="http://schemas.microsoft.com/office/word/2012/wordml" xmlns:w16cex="http://schemas.microsoft.com/office/word/2018/wordml/cex" xmlns:w16cid="http://schemas.microsoft.com/office/word/2016/wordml/cid" xmlns:w16="http://schemas.microsoft.com/office/word/2018/wordml" xmlns:w16se="http://schemas.microsoft.com/office/word/2015/wordml/symex" xmlns:wpg="http://schemas.microsoft.com/office/word/2010/wordprocessingGroup" xmlns:wpi="http://schemas.microsoft.com/office/word/2010/wordprocessingInk" xmlns:wne="http://schemas.microsoft.com/office/word/2006/wordml" xmlns:wps="http://schemas.microsoft.com/office/word/2010/wordprocessingShape" mc:Ignorable="w14 w15 w16se w16cid w16 w16cex wp14">
-  <w15:person w15:author="A">
-    <w15:presenceInfo w15:providerId="None" w15:userId="A"/>
-  </w15:person>
-</w15:people>
 </file>
 
 <file path=word/styles.xml><?xml version="1.0" encoding="utf-8"?>

</xml_diff>